<commit_message>
Feito diagrama de classe da planilha de gastos
</commit_message>
<xml_diff>
--- a/Concursos/Edital DATAPREV.docx
+++ b/Concursos/Edital DATAPREV.docx
@@ -934,7 +934,137 @@
           <w:sz w:val="22"/>
           <w:shd w:fill="auto" w:val="clear"/>
         </w:rPr>
-        <w:t xml:space="preserve">Conceitos de computação em nuvem: conceitos básicos; tipologia (IaaS, PaaS, SaaS). Modelo: privada, pública, híbrida. Benefícios, alta disponibilidade, escalabilidade, elasticidade, agilidade, recuperação de desastres. Componentes centrais da arquitetura em nuvem: distribuição geográfica, regiões, zonas de disponibilidade, subscrições, grupos de gestão, recursos. Características gerais de identidade, privacidade, conformidade e segurança na nuvem. Infrastructure as Code (IaC). Automação. Red Hat Clair, Docker, Harbor, Kubernetes, VMware NSX, VMware vCenter Server, VMware vCloud Director, VMware vRealize Automation, VMware vRealize Log Insight, VMware vRealize Operations, VMware vRealize Orchestrator.</w:t>
+        <w:t xml:space="preserve">Conceitos de computação em nuvem: conceitos básicos; tipologia (IaaS, PaaS, SaaS). </w:t>
+      </w:r>
+    </w:p>
+    <w:p>
+      <w:pPr>
+        <w:spacing w:before="0" w:after="200" w:line="276"/>
+        <w:ind w:right="0" w:left="0" w:firstLine="0"/>
+        <w:jc w:val="left"/>
+        <w:rPr>
+          <w:rFonts w:ascii="Calibri" w:hAnsi="Calibri" w:cs="Calibri" w:eastAsia="Calibri"/>
+          <w:color w:val="auto"/>
+          <w:spacing w:val="0"/>
+          <w:position w:val="0"/>
+          <w:sz w:val="22"/>
+          <w:shd w:fill="auto" w:val="clear"/>
+        </w:rPr>
+      </w:pPr>
+      <w:r>
+        <w:rPr>
+          <w:rFonts w:ascii="Calibri" w:hAnsi="Calibri" w:cs="Calibri" w:eastAsia="Calibri"/>
+          <w:color w:val="auto"/>
+          <w:spacing w:val="0"/>
+          <w:position w:val="0"/>
+          <w:sz w:val="22"/>
+          <w:shd w:fill="auto" w:val="clear"/>
+        </w:rPr>
+        <w:t xml:space="preserve">Modelo: privada, pública, híbrida. Benefícios, alta disponibilidade, escalabilidade, elasticidade, agilidade, recuperação de desastres. </w:t>
+      </w:r>
+    </w:p>
+    <w:p>
+      <w:pPr>
+        <w:spacing w:before="0" w:after="200" w:line="276"/>
+        <w:ind w:right="0" w:left="0" w:firstLine="0"/>
+        <w:jc w:val="left"/>
+        <w:rPr>
+          <w:rFonts w:ascii="Calibri" w:hAnsi="Calibri" w:cs="Calibri" w:eastAsia="Calibri"/>
+          <w:color w:val="auto"/>
+          <w:spacing w:val="0"/>
+          <w:position w:val="0"/>
+          <w:sz w:val="22"/>
+          <w:shd w:fill="auto" w:val="clear"/>
+        </w:rPr>
+      </w:pPr>
+      <w:r>
+        <w:rPr>
+          <w:rFonts w:ascii="Calibri" w:hAnsi="Calibri" w:cs="Calibri" w:eastAsia="Calibri"/>
+          <w:color w:val="auto"/>
+          <w:spacing w:val="0"/>
+          <w:position w:val="0"/>
+          <w:sz w:val="22"/>
+          <w:shd w:fill="auto" w:val="clear"/>
+        </w:rPr>
+        <w:t xml:space="preserve">Componentes centrais da arquitetura em nuvem: distribuição geográfica, regiões, zonas de disponibilidade, subscrições, grupos de gestão, recursos. </w:t>
+      </w:r>
+    </w:p>
+    <w:p>
+      <w:pPr>
+        <w:spacing w:before="0" w:after="200" w:line="276"/>
+        <w:ind w:right="0" w:left="0" w:firstLine="0"/>
+        <w:jc w:val="left"/>
+        <w:rPr>
+          <w:rFonts w:ascii="Calibri" w:hAnsi="Calibri" w:cs="Calibri" w:eastAsia="Calibri"/>
+          <w:color w:val="auto"/>
+          <w:spacing w:val="0"/>
+          <w:position w:val="0"/>
+          <w:sz w:val="22"/>
+          <w:shd w:fill="auto" w:val="clear"/>
+        </w:rPr>
+      </w:pPr>
+      <w:r>
+        <w:rPr>
+          <w:rFonts w:ascii="Calibri" w:hAnsi="Calibri" w:cs="Calibri" w:eastAsia="Calibri"/>
+          <w:color w:val="auto"/>
+          <w:spacing w:val="0"/>
+          <w:position w:val="0"/>
+          <w:sz w:val="22"/>
+          <w:shd w:fill="auto" w:val="clear"/>
+        </w:rPr>
+        <w:t xml:space="preserve">Características gerais de identidade, privacidade, conformidade e segurança na nuvem. Infrastructure as Code (IaC). </w:t>
+      </w:r>
+    </w:p>
+    <w:p>
+      <w:pPr>
+        <w:spacing w:before="0" w:after="200" w:line="276"/>
+        <w:ind w:right="0" w:left="0" w:firstLine="0"/>
+        <w:jc w:val="left"/>
+        <w:rPr>
+          <w:rFonts w:ascii="Calibri" w:hAnsi="Calibri" w:cs="Calibri" w:eastAsia="Calibri"/>
+          <w:color w:val="auto"/>
+          <w:spacing w:val="0"/>
+          <w:position w:val="0"/>
+          <w:sz w:val="22"/>
+          <w:shd w:fill="auto" w:val="clear"/>
+        </w:rPr>
+      </w:pPr>
+      <w:r>
+        <w:rPr>
+          <w:rFonts w:ascii="Calibri" w:hAnsi="Calibri" w:cs="Calibri" w:eastAsia="Calibri"/>
+          <w:color w:val="auto"/>
+          <w:spacing w:val="0"/>
+          <w:position w:val="0"/>
+          <w:sz w:val="22"/>
+          <w:shd w:fill="auto" w:val="clear"/>
+        </w:rPr>
+        <w:t xml:space="preserve">Automação. </w:t>
+      </w:r>
+    </w:p>
+    <w:p>
+      <w:pPr>
+        <w:spacing w:before="0" w:after="200" w:line="276"/>
+        <w:ind w:right="0" w:left="0" w:firstLine="0"/>
+        <w:jc w:val="left"/>
+        <w:rPr>
+          <w:rFonts w:ascii="Calibri" w:hAnsi="Calibri" w:cs="Calibri" w:eastAsia="Calibri"/>
+          <w:color w:val="auto"/>
+          <w:spacing w:val="0"/>
+          <w:position w:val="0"/>
+          <w:sz w:val="22"/>
+          <w:shd w:fill="auto" w:val="clear"/>
+        </w:rPr>
+      </w:pPr>
+      <w:r>
+        <w:rPr>
+          <w:rFonts w:ascii="Calibri" w:hAnsi="Calibri" w:cs="Calibri" w:eastAsia="Calibri"/>
+          <w:color w:val="auto"/>
+          <w:spacing w:val="0"/>
+          <w:position w:val="0"/>
+          <w:sz w:val="22"/>
+          <w:shd w:fill="auto" w:val="clear"/>
+        </w:rPr>
+        <w:t xml:space="preserve">Red Hat Clair, Docker, Harbor, Kubernetes, VMware NSX, VMware vCenter Server, VMware vCloud Director, VMware vRealize Automation, VMware vRealize Log Insight, VMware vRealize Operations, VMware vRealize Orchestrator.</w:t>
       </w:r>
     </w:p>
     <w:p>
@@ -4545,11 +4675,12 @@
         <w:jc w:val="left"/>
         <w:rPr>
           <w:rFonts w:ascii="Calibri" w:hAnsi="Calibri" w:cs="Calibri" w:eastAsia="Calibri"/>
-          <w:color w:val="auto"/>
-          <w:spacing w:val="0"/>
-          <w:position w:val="0"/>
-          <w:sz w:val="22"/>
-          <w:shd w:fill="auto" w:val="clear"/>
+          <w:b/>
+          <w:color w:val="auto"/>
+          <w:spacing w:val="0"/>
+          <w:position w:val="0"/>
+          <w:sz w:val="22"/>
+          <w:shd w:fill="FFFF00" w:val="clear"/>
         </w:rPr>
       </w:pPr>
       <w:r>
@@ -4564,30 +4695,124 @@
         </w:rPr>
         <w:t xml:space="preserve">ARQUITETURA TECNOLÓGICA: </w:t>
       </w:r>
-      <w:r>
-        <w:rPr>
-          <w:rFonts w:ascii="Calibri" w:hAnsi="Calibri" w:cs="Calibri" w:eastAsia="Calibri"/>
-          <w:color w:val="auto"/>
-          <w:spacing w:val="0"/>
-          <w:position w:val="0"/>
-          <w:sz w:val="22"/>
-          <w:shd w:fill="auto" w:val="clear"/>
-        </w:rPr>
-        <w:t xml:space="preserve">Ciclo de vida do software. Metodologias de desenvolvimento de software. Metodologias ágeis. Qualidade de software. Gestão de Configuração: Controle de versão, controle de mudança e integração contínua. Engenharia de requisitos. Técnicas de Elicitação de requisitos. Gerenciamento de requisitos. Especificação de requisitos. Técnicas de validação de requisitos. Prototipação. Engenharia de usabilidade. Análise de requisitos de usabilidade. Métodos para avaliação de usabilidade. Orientação a objetos: classes e objetos; relacionamentos; herança e polimorfismo; encapsulamento. SOLID. 35 GRASP. TDD. BDD. Padrões de projeto. Análise e projeto orientados a objetos. UML: visão geral, modelos e diagramas. Interoperabilidade de sistemas e padrões de integração: APIs, Gateway de APIs e Web Services; padrões XML, JSON e REST, Engenharia de desempenho: técnicas de análise de desempenho; DEVSECOPS.</w:t>
-      </w:r>
-    </w:p>
-    <w:p>
-      <w:pPr>
-        <w:spacing w:before="0" w:after="200" w:line="276"/>
-        <w:ind w:right="0" w:left="0" w:firstLine="0"/>
-        <w:jc w:val="left"/>
-        <w:rPr>
-          <w:rFonts w:ascii="Calibri" w:hAnsi="Calibri" w:cs="Calibri" w:eastAsia="Calibri"/>
-          <w:color w:val="auto"/>
-          <w:spacing w:val="0"/>
-          <w:position w:val="0"/>
-          <w:sz w:val="22"/>
-          <w:shd w:fill="auto" w:val="clear"/>
+    </w:p>
+    <w:p>
+      <w:pPr>
+        <w:spacing w:before="0" w:after="200" w:line="276"/>
+        <w:ind w:right="0" w:left="0" w:firstLine="0"/>
+        <w:jc w:val="left"/>
+        <w:rPr>
+          <w:rFonts w:ascii="Calibri" w:hAnsi="Calibri" w:cs="Calibri" w:eastAsia="Calibri"/>
+          <w:color w:val="auto"/>
+          <w:spacing w:val="0"/>
+          <w:position w:val="0"/>
+          <w:sz w:val="22"/>
+          <w:shd w:fill="auto" w:val="clear"/>
+        </w:rPr>
+      </w:pPr>
+      <w:r>
+        <w:rPr>
+          <w:rFonts w:ascii="Calibri" w:hAnsi="Calibri" w:cs="Calibri" w:eastAsia="Calibri"/>
+          <w:color w:val="auto"/>
+          <w:spacing w:val="0"/>
+          <w:position w:val="0"/>
+          <w:sz w:val="22"/>
+          <w:shd w:fill="auto" w:val="clear"/>
+        </w:rPr>
+        <w:t xml:space="preserve">Ciclo de vida do software. Metodologias de desenvolvimento de software. Metodologias ágeis. Qualidade de software. </w:t>
+      </w:r>
+    </w:p>
+    <w:p>
+      <w:pPr>
+        <w:spacing w:before="0" w:after="200" w:line="276"/>
+        <w:ind w:right="0" w:left="0" w:firstLine="0"/>
+        <w:jc w:val="left"/>
+        <w:rPr>
+          <w:rFonts w:ascii="Calibri" w:hAnsi="Calibri" w:cs="Calibri" w:eastAsia="Calibri"/>
+          <w:color w:val="auto"/>
+          <w:spacing w:val="0"/>
+          <w:position w:val="0"/>
+          <w:sz w:val="22"/>
+          <w:shd w:fill="auto" w:val="clear"/>
+        </w:rPr>
+      </w:pPr>
+      <w:r>
+        <w:rPr>
+          <w:rFonts w:ascii="Calibri" w:hAnsi="Calibri" w:cs="Calibri" w:eastAsia="Calibri"/>
+          <w:color w:val="auto"/>
+          <w:spacing w:val="0"/>
+          <w:position w:val="0"/>
+          <w:sz w:val="22"/>
+          <w:shd w:fill="auto" w:val="clear"/>
+        </w:rPr>
+        <w:t xml:space="preserve">Gestão de Configuração: Controle de versão, controle de mudança e integração contínua. Engenharia de requisitos. Técnicas de Elicitação de requisitos. Gerenciamento de requisitos. Especificação de requisitos. Técnicas de validação de requisitos. Prototipação. Engenharia de usabilidade. Análise de requisitos de usabilidade. Métodos para avaliação de usabilidade. </w:t>
+      </w:r>
+    </w:p>
+    <w:p>
+      <w:pPr>
+        <w:spacing w:before="0" w:after="200" w:line="276"/>
+        <w:ind w:right="0" w:left="0" w:firstLine="0"/>
+        <w:jc w:val="left"/>
+        <w:rPr>
+          <w:rFonts w:ascii="Calibri" w:hAnsi="Calibri" w:cs="Calibri" w:eastAsia="Calibri"/>
+          <w:color w:val="auto"/>
+          <w:spacing w:val="0"/>
+          <w:position w:val="0"/>
+          <w:sz w:val="22"/>
+          <w:shd w:fill="auto" w:val="clear"/>
+        </w:rPr>
+      </w:pPr>
+      <w:r>
+        <w:rPr>
+          <w:rFonts w:ascii="Calibri" w:hAnsi="Calibri" w:cs="Calibri" w:eastAsia="Calibri"/>
+          <w:color w:val="auto"/>
+          <w:spacing w:val="0"/>
+          <w:position w:val="0"/>
+          <w:sz w:val="22"/>
+          <w:shd w:fill="auto" w:val="clear"/>
+        </w:rPr>
+        <w:t xml:space="preserve">Orientação a objetos: classes e objetos; relacionamentos; herança e polimorfismo; encapsulamento. SOLID. 35 GRASP. TDD. BDD. Padrões de projeto. Análise e projeto orientados a objetos. </w:t>
+      </w:r>
+    </w:p>
+    <w:p>
+      <w:pPr>
+        <w:spacing w:before="0" w:after="200" w:line="276"/>
+        <w:ind w:right="0" w:left="0" w:firstLine="0"/>
+        <w:jc w:val="left"/>
+        <w:rPr>
+          <w:rFonts w:ascii="Calibri" w:hAnsi="Calibri" w:cs="Calibri" w:eastAsia="Calibri"/>
+          <w:color w:val="auto"/>
+          <w:spacing w:val="0"/>
+          <w:position w:val="0"/>
+          <w:sz w:val="22"/>
+          <w:shd w:fill="auto" w:val="clear"/>
+        </w:rPr>
+      </w:pPr>
+      <w:r>
+        <w:rPr>
+          <w:rFonts w:ascii="Calibri" w:hAnsi="Calibri" w:cs="Calibri" w:eastAsia="Calibri"/>
+          <w:color w:val="auto"/>
+          <w:spacing w:val="0"/>
+          <w:position w:val="0"/>
+          <w:sz w:val="22"/>
+          <w:shd w:fill="auto" w:val="clear"/>
+        </w:rPr>
+        <w:t xml:space="preserve">UML: visão geral, modelos e diagramas. Interoperabilidade de sistemas e padrões de integração: APIs, Gateway de APIs e Web Services; padrões XML, JSON e REST, Engenharia de desempenho: técnicas de análise de desempenho; DEVSECOPS.</w:t>
+      </w:r>
+    </w:p>
+    <w:p>
+      <w:pPr>
+        <w:spacing w:before="0" w:after="200" w:line="276"/>
+        <w:ind w:right="0" w:left="0" w:firstLine="0"/>
+        <w:jc w:val="left"/>
+        <w:rPr>
+          <w:rFonts w:ascii="Calibri" w:hAnsi="Calibri" w:cs="Calibri" w:eastAsia="Calibri"/>
+          <w:b/>
+          <w:color w:val="auto"/>
+          <w:spacing w:val="0"/>
+          <w:position w:val="0"/>
+          <w:sz w:val="22"/>
+          <w:shd w:fill="FFFF00" w:val="clear"/>
         </w:rPr>
       </w:pPr>
       <w:r>
@@ -4602,30 +4827,176 @@
         </w:rPr>
         <w:t xml:space="preserve">COMPUTAÇÃO EM NUVEM E VIRTUALIZAÇÃO: </w:t>
       </w:r>
-      <w:r>
-        <w:rPr>
-          <w:rFonts w:ascii="Calibri" w:hAnsi="Calibri" w:cs="Calibri" w:eastAsia="Calibri"/>
-          <w:color w:val="auto"/>
-          <w:spacing w:val="0"/>
-          <w:position w:val="0"/>
-          <w:sz w:val="22"/>
-          <w:shd w:fill="auto" w:val="clear"/>
-        </w:rPr>
-        <w:t xml:space="preserve">Conceitos de computação em nuvem: conceitos básicos; tipologia (IaaS, PaaS, SaaS). Modelo: privada, pública, híbrida. Benefícios, alta disponibilidade, escalabilidade, elasticidade, agilidade, recuperação de desastres. Componentes centrais da arquitetura em nuvem: distribuição geográfica, regiões, zonas de disponibilidade, subscrições, grupos de gestão, recursos. Características gerais de identidade, privacidade, conformidade e segurança na nuvem. Infrastructure as Code (IaC). Automação. Red Hat Clair, Docker, Harbor, Kubernetes, VMware NSX, VMware vCenter Server, VMware vCloud Director, VMware vRealize Automation, VMware vRealize Log Insight, VMware vRealize Operations, VMware vRealize Orchestrator.</w:t>
-      </w:r>
-    </w:p>
-    <w:p>
-      <w:pPr>
-        <w:spacing w:before="0" w:after="200" w:line="276"/>
-        <w:ind w:right="0" w:left="0" w:firstLine="0"/>
-        <w:jc w:val="left"/>
-        <w:rPr>
-          <w:rFonts w:ascii="Calibri" w:hAnsi="Calibri" w:cs="Calibri" w:eastAsia="Calibri"/>
-          <w:color w:val="auto"/>
-          <w:spacing w:val="0"/>
-          <w:position w:val="0"/>
-          <w:sz w:val="22"/>
-          <w:shd w:fill="auto" w:val="clear"/>
+    </w:p>
+    <w:p>
+      <w:pPr>
+        <w:spacing w:before="0" w:after="200" w:line="276"/>
+        <w:ind w:right="0" w:left="0" w:firstLine="0"/>
+        <w:jc w:val="left"/>
+        <w:rPr>
+          <w:rFonts w:ascii="Calibri" w:hAnsi="Calibri" w:cs="Calibri" w:eastAsia="Calibri"/>
+          <w:color w:val="auto"/>
+          <w:spacing w:val="0"/>
+          <w:position w:val="0"/>
+          <w:sz w:val="22"/>
+          <w:shd w:fill="auto" w:val="clear"/>
+        </w:rPr>
+      </w:pPr>
+      <w:r>
+        <w:rPr>
+          <w:rFonts w:ascii="Calibri" w:hAnsi="Calibri" w:cs="Calibri" w:eastAsia="Calibri"/>
+          <w:color w:val="auto"/>
+          <w:spacing w:val="0"/>
+          <w:position w:val="0"/>
+          <w:sz w:val="22"/>
+          <w:shd w:fill="auto" w:val="clear"/>
+        </w:rPr>
+        <w:t xml:space="preserve">Conceitos de computação em nuvem: conceitos básicos; tipologia (IaaS, PaaS, SaaS). Modelo: privada, pública, híbrida. Benefícios, alta disponibilidade, escalabilidade, elasticidade, agilidade, recuperação de desastres. </w:t>
+      </w:r>
+    </w:p>
+    <w:p>
+      <w:pPr>
+        <w:spacing w:before="0" w:after="200" w:line="276"/>
+        <w:ind w:right="0" w:left="0" w:firstLine="0"/>
+        <w:jc w:val="left"/>
+        <w:rPr>
+          <w:rFonts w:ascii="Calibri" w:hAnsi="Calibri" w:cs="Calibri" w:eastAsia="Calibri"/>
+          <w:color w:val="auto"/>
+          <w:spacing w:val="0"/>
+          <w:position w:val="0"/>
+          <w:sz w:val="22"/>
+          <w:shd w:fill="auto" w:val="clear"/>
+        </w:rPr>
+      </w:pPr>
+      <w:r>
+        <w:rPr>
+          <w:rFonts w:ascii="Calibri" w:hAnsi="Calibri" w:cs="Calibri" w:eastAsia="Calibri"/>
+          <w:color w:val="auto"/>
+          <w:spacing w:val="0"/>
+          <w:position w:val="0"/>
+          <w:sz w:val="22"/>
+          <w:shd w:fill="auto" w:val="clear"/>
+        </w:rPr>
+        <w:t xml:space="preserve">Componentes centrais da arquitetura em nuvem: distribuição geográfica, regiões, zonas de disponibilidade, subscrições, grupos de gestão, recursos. </w:t>
+      </w:r>
+    </w:p>
+    <w:p>
+      <w:pPr>
+        <w:spacing w:before="0" w:after="200" w:line="276"/>
+        <w:ind w:right="0" w:left="0" w:firstLine="0"/>
+        <w:jc w:val="left"/>
+        <w:rPr>
+          <w:rFonts w:ascii="Calibri" w:hAnsi="Calibri" w:cs="Calibri" w:eastAsia="Calibri"/>
+          <w:color w:val="auto"/>
+          <w:spacing w:val="0"/>
+          <w:position w:val="0"/>
+          <w:sz w:val="22"/>
+          <w:shd w:fill="auto" w:val="clear"/>
+        </w:rPr>
+      </w:pPr>
+      <w:r>
+        <w:rPr>
+          <w:rFonts w:ascii="Calibri" w:hAnsi="Calibri" w:cs="Calibri" w:eastAsia="Calibri"/>
+          <w:color w:val="auto"/>
+          <w:spacing w:val="0"/>
+          <w:position w:val="0"/>
+          <w:sz w:val="22"/>
+          <w:shd w:fill="auto" w:val="clear"/>
+        </w:rPr>
+        <w:t xml:space="preserve">Características gerais de identidade, privacidade, conformidade e segurança na nuvem. </w:t>
+      </w:r>
+    </w:p>
+    <w:p>
+      <w:pPr>
+        <w:spacing w:before="0" w:after="200" w:line="276"/>
+        <w:ind w:right="0" w:left="0" w:firstLine="0"/>
+        <w:jc w:val="left"/>
+        <w:rPr>
+          <w:rFonts w:ascii="Calibri" w:hAnsi="Calibri" w:cs="Calibri" w:eastAsia="Calibri"/>
+          <w:color w:val="auto"/>
+          <w:spacing w:val="0"/>
+          <w:position w:val="0"/>
+          <w:sz w:val="22"/>
+          <w:shd w:fill="auto" w:val="clear"/>
+        </w:rPr>
+      </w:pPr>
+      <w:r>
+        <w:rPr>
+          <w:rFonts w:ascii="Calibri" w:hAnsi="Calibri" w:cs="Calibri" w:eastAsia="Calibri"/>
+          <w:color w:val="auto"/>
+          <w:spacing w:val="0"/>
+          <w:position w:val="0"/>
+          <w:sz w:val="22"/>
+          <w:shd w:fill="auto" w:val="clear"/>
+        </w:rPr>
+        <w:t xml:space="preserve">Infrastructure as Code (IaC). </w:t>
+      </w:r>
+    </w:p>
+    <w:p>
+      <w:pPr>
+        <w:spacing w:before="0" w:after="200" w:line="276"/>
+        <w:ind w:right="0" w:left="0" w:firstLine="0"/>
+        <w:jc w:val="left"/>
+        <w:rPr>
+          <w:rFonts w:ascii="Calibri" w:hAnsi="Calibri" w:cs="Calibri" w:eastAsia="Calibri"/>
+          <w:color w:val="auto"/>
+          <w:spacing w:val="0"/>
+          <w:position w:val="0"/>
+          <w:sz w:val="22"/>
+          <w:shd w:fill="auto" w:val="clear"/>
+        </w:rPr>
+      </w:pPr>
+      <w:r>
+        <w:rPr>
+          <w:rFonts w:ascii="Calibri" w:hAnsi="Calibri" w:cs="Calibri" w:eastAsia="Calibri"/>
+          <w:color w:val="auto"/>
+          <w:spacing w:val="0"/>
+          <w:position w:val="0"/>
+          <w:sz w:val="22"/>
+          <w:shd w:fill="auto" w:val="clear"/>
+        </w:rPr>
+        <w:t xml:space="preserve">Automação. </w:t>
+      </w:r>
+    </w:p>
+    <w:p>
+      <w:pPr>
+        <w:spacing w:before="0" w:after="200" w:line="276"/>
+        <w:ind w:right="0" w:left="0" w:firstLine="0"/>
+        <w:jc w:val="left"/>
+        <w:rPr>
+          <w:rFonts w:ascii="Calibri" w:hAnsi="Calibri" w:cs="Calibri" w:eastAsia="Calibri"/>
+          <w:color w:val="auto"/>
+          <w:spacing w:val="0"/>
+          <w:position w:val="0"/>
+          <w:sz w:val="22"/>
+          <w:shd w:fill="auto" w:val="clear"/>
+        </w:rPr>
+      </w:pPr>
+      <w:r>
+        <w:rPr>
+          <w:rFonts w:ascii="Calibri" w:hAnsi="Calibri" w:cs="Calibri" w:eastAsia="Calibri"/>
+          <w:color w:val="auto"/>
+          <w:spacing w:val="0"/>
+          <w:position w:val="0"/>
+          <w:sz w:val="22"/>
+          <w:shd w:fill="auto" w:val="clear"/>
+        </w:rPr>
+        <w:t xml:space="preserve">Red Hat Clair, Docker, Harbor, Kubernetes, VMware NSX, VMware vCenter Server, VMware vCloud Director, VMware vRealize Automation, VMware vRealize Log Insight, VMware vRealize Operations, VMware vRealize Orchestrator.</w:t>
+      </w:r>
+    </w:p>
+    <w:p>
+      <w:pPr>
+        <w:spacing w:before="0" w:after="200" w:line="276"/>
+        <w:ind w:right="0" w:left="0" w:firstLine="0"/>
+        <w:jc w:val="left"/>
+        <w:rPr>
+          <w:rFonts w:ascii="Calibri" w:hAnsi="Calibri" w:cs="Calibri" w:eastAsia="Calibri"/>
+          <w:b/>
+          <w:color w:val="auto"/>
+          <w:spacing w:val="0"/>
+          <w:position w:val="0"/>
+          <w:sz w:val="22"/>
+          <w:shd w:fill="FFFF00" w:val="clear"/>
         </w:rPr>
       </w:pPr>
       <w:r>
@@ -4640,6 +5011,21 @@
         </w:rPr>
         <w:t xml:space="preserve">LINGUAGEM DE PROGRAMAÇÃO, FRAMEWORKS E VERSIONAMENTO DE SOFTWARE: </w:t>
       </w:r>
+    </w:p>
+    <w:p>
+      <w:pPr>
+        <w:spacing w:before="0" w:after="200" w:line="276"/>
+        <w:ind w:right="0" w:left="0" w:firstLine="0"/>
+        <w:jc w:val="left"/>
+        <w:rPr>
+          <w:rFonts w:ascii="Calibri" w:hAnsi="Calibri" w:cs="Calibri" w:eastAsia="Calibri"/>
+          <w:color w:val="auto"/>
+          <w:spacing w:val="0"/>
+          <w:position w:val="0"/>
+          <w:sz w:val="22"/>
+          <w:shd w:fill="auto" w:val="clear"/>
+        </w:rPr>
+      </w:pPr>
       <w:r>
         <w:rPr>
           <w:rFonts w:ascii="Calibri" w:hAnsi="Calibri" w:cs="Calibri" w:eastAsia="Calibri"/>
@@ -8991,11 +9377,12 @@
         <w:jc w:val="left"/>
         <w:rPr>
           <w:rFonts w:ascii="Calibri" w:hAnsi="Calibri" w:cs="Calibri" w:eastAsia="Calibri"/>
-          <w:color w:val="auto"/>
-          <w:spacing w:val="0"/>
-          <w:position w:val="0"/>
-          <w:sz w:val="22"/>
-          <w:shd w:fill="auto" w:val="clear"/>
+          <w:b/>
+          <w:color w:val="auto"/>
+          <w:spacing w:val="0"/>
+          <w:position w:val="0"/>
+          <w:sz w:val="22"/>
+          <w:shd w:fill="FFFF00" w:val="clear"/>
         </w:rPr>
       </w:pPr>
       <w:r>
@@ -9010,16 +9397,109 @@
         </w:rPr>
         <w:t xml:space="preserve">COMPUTAÇÃO EM NUVEM: </w:t>
       </w:r>
-      <w:r>
-        <w:rPr>
-          <w:rFonts w:ascii="Calibri" w:hAnsi="Calibri" w:cs="Calibri" w:eastAsia="Calibri"/>
-          <w:color w:val="auto"/>
-          <w:spacing w:val="0"/>
-          <w:position w:val="0"/>
-          <w:sz w:val="22"/>
-          <w:shd w:fill="auto" w:val="clear"/>
-        </w:rPr>
-        <w:t xml:space="preserve">Conceitos de computação em nuvem: conceitos básicos; tipologia (IaaS, PaaS, SaaS). Modelo: privada, pública, híbrida. Benefícios, alta disponibilidade, escalabilidade, elasticidade, agilidade, recuperação de desastres. Componentes centrais da arquitetura em nuvem: distribuição geográfica, regiões, zonas de disponibilidade, subscrições, grupos de gestão, recursos. Características gerais de identidade, privacidade, conformidade e segurança na nuvem. Infrastructure as Code (IaC). Automação.</w:t>
+    </w:p>
+    <w:p>
+      <w:pPr>
+        <w:spacing w:before="0" w:after="200" w:line="276"/>
+        <w:ind w:right="0" w:left="0" w:firstLine="0"/>
+        <w:jc w:val="left"/>
+        <w:rPr>
+          <w:rFonts w:ascii="Calibri" w:hAnsi="Calibri" w:cs="Calibri" w:eastAsia="Calibri"/>
+          <w:color w:val="auto"/>
+          <w:spacing w:val="0"/>
+          <w:position w:val="0"/>
+          <w:sz w:val="22"/>
+          <w:shd w:fill="auto" w:val="clear"/>
+        </w:rPr>
+      </w:pPr>
+      <w:r>
+        <w:rPr>
+          <w:rFonts w:ascii="Calibri" w:hAnsi="Calibri" w:cs="Calibri" w:eastAsia="Calibri"/>
+          <w:color w:val="auto"/>
+          <w:spacing w:val="0"/>
+          <w:position w:val="0"/>
+          <w:sz w:val="22"/>
+          <w:shd w:fill="auto" w:val="clear"/>
+        </w:rPr>
+        <w:t xml:space="preserve">Conceitos de computação em nuvem: conceitos básicos; tipologia (IaaS, PaaS, SaaS). Modelo: privada, pública, híbrida. Benefícios, alta disponibilidade, escalabilidade, elasticidade, agilidade, recuperação de desastres. </w:t>
+      </w:r>
+    </w:p>
+    <w:p>
+      <w:pPr>
+        <w:spacing w:before="0" w:after="200" w:line="276"/>
+        <w:ind w:right="0" w:left="0" w:firstLine="0"/>
+        <w:jc w:val="left"/>
+        <w:rPr>
+          <w:rFonts w:ascii="Calibri" w:hAnsi="Calibri" w:cs="Calibri" w:eastAsia="Calibri"/>
+          <w:color w:val="auto"/>
+          <w:spacing w:val="0"/>
+          <w:position w:val="0"/>
+          <w:sz w:val="22"/>
+          <w:shd w:fill="auto" w:val="clear"/>
+        </w:rPr>
+      </w:pPr>
+      <w:r>
+        <w:rPr>
+          <w:rFonts w:ascii="Calibri" w:hAnsi="Calibri" w:cs="Calibri" w:eastAsia="Calibri"/>
+          <w:color w:val="auto"/>
+          <w:spacing w:val="0"/>
+          <w:position w:val="0"/>
+          <w:sz w:val="22"/>
+          <w:shd w:fill="auto" w:val="clear"/>
+        </w:rPr>
+        <w:t xml:space="preserve">Componentes centrais da arquitetura em nuvem: distribuição geográfica, regiões, zonas de disponibilidade, subscrições, grupos de gestão, recursos. </w:t>
+      </w:r>
+    </w:p>
+    <w:p>
+      <w:pPr>
+        <w:spacing w:before="0" w:after="200" w:line="276"/>
+        <w:ind w:right="0" w:left="0" w:firstLine="0"/>
+        <w:jc w:val="left"/>
+        <w:rPr>
+          <w:rFonts w:ascii="Calibri" w:hAnsi="Calibri" w:cs="Calibri" w:eastAsia="Calibri"/>
+          <w:color w:val="auto"/>
+          <w:spacing w:val="0"/>
+          <w:position w:val="0"/>
+          <w:sz w:val="22"/>
+          <w:shd w:fill="auto" w:val="clear"/>
+        </w:rPr>
+      </w:pPr>
+      <w:r>
+        <w:rPr>
+          <w:rFonts w:ascii="Calibri" w:hAnsi="Calibri" w:cs="Calibri" w:eastAsia="Calibri"/>
+          <w:color w:val="auto"/>
+          <w:spacing w:val="0"/>
+          <w:position w:val="0"/>
+          <w:sz w:val="22"/>
+          <w:shd w:fill="auto" w:val="clear"/>
+        </w:rPr>
+        <w:t xml:space="preserve">Características gerais de identidade, privacidade, conformidade e segurança na nuvem. Infrastructure as Code (IaC). </w:t>
+      </w:r>
+    </w:p>
+    <w:p>
+      <w:pPr>
+        <w:spacing w:before="0" w:after="200" w:line="276"/>
+        <w:ind w:right="0" w:left="0" w:firstLine="0"/>
+        <w:jc w:val="left"/>
+        <w:rPr>
+          <w:rFonts w:ascii="Calibri" w:hAnsi="Calibri" w:cs="Calibri" w:eastAsia="Calibri"/>
+          <w:color w:val="auto"/>
+          <w:spacing w:val="0"/>
+          <w:position w:val="0"/>
+          <w:sz w:val="22"/>
+          <w:shd w:fill="auto" w:val="clear"/>
+        </w:rPr>
+      </w:pPr>
+      <w:r>
+        <w:rPr>
+          <w:rFonts w:ascii="Calibri" w:hAnsi="Calibri" w:cs="Calibri" w:eastAsia="Calibri"/>
+          <w:color w:val="auto"/>
+          <w:spacing w:val="0"/>
+          <w:position w:val="0"/>
+          <w:sz w:val="22"/>
+          <w:shd w:fill="auto" w:val="clear"/>
+        </w:rPr>
+        <w:t xml:space="preserve">Automação.</w:t>
       </w:r>
     </w:p>
     <w:p>

</xml_diff>